<commit_message>
Final Jmeter test scripts , Test report and summery
</commit_message>
<xml_diff>
--- a/06_Summery/Summery.docx
+++ b/06_Summery/Summery.docx
@@ -10,7 +10,6 @@
           <w:lang w:val="en-US"/>
         </w:rPr>
       </w:pPr>
-      <w:bookmarkStart w:id="0" w:name="_GoBack"/>
       <w:r>
         <w:rPr>
           <w:b/>
@@ -2309,71 +2308,76 @@
           <w:lang w:val="en-US"/>
         </w:rPr>
       </w:pPr>
-      <w:r>
-        <w:rPr>
-          <w:lang w:val="en-US"/>
-        </w:rPr>
-        <w:t>https://github.com/tripaak/AccountREST</w:t>
-      </w:r>
-    </w:p>
-    <w:p>
-      <w:pPr>
-        <w:pStyle w:val="ListParagraph"/>
-        <w:numPr>
-          <w:ilvl w:val="0"/>
-          <w:numId w:val="8"/>
-        </w:numPr>
-        <w:rPr>
-          <w:lang w:val="en-US"/>
-        </w:rPr>
-      </w:pPr>
-      <w:proofErr w:type="spellStart"/>
-      <w:r>
-        <w:rPr>
-          <w:lang w:val="en-US"/>
-        </w:rPr>
-        <w:t>Jmeter</w:t>
-      </w:r>
-      <w:proofErr w:type="spellEnd"/>
-      <w:r>
-        <w:rPr>
-          <w:lang w:val="en-US"/>
-        </w:rPr>
-        <w:t xml:space="preserve"> test plan, monitoring </w:t>
-      </w:r>
-      <w:r>
-        <w:rPr>
-          <w:lang w:val="en-US"/>
-        </w:rPr>
-        <w:t>details,</w:t>
-      </w:r>
-      <w:r>
-        <w:rPr>
-          <w:lang w:val="en-US"/>
-        </w:rPr>
-        <w:t xml:space="preserve"> Report</w:t>
-      </w:r>
-    </w:p>
-    <w:p>
-      <w:pPr>
-        <w:pStyle w:val="ListParagraph"/>
-        <w:numPr>
-          <w:ilvl w:val="1"/>
-          <w:numId w:val="8"/>
-        </w:numPr>
-        <w:rPr>
-          <w:lang w:val="en-US"/>
-        </w:rPr>
-      </w:pPr>
       <w:hyperlink r:id="rId8" w:history="1">
         <w:r>
           <w:rPr>
             <w:rStyle w:val="Hyperlink"/>
             <w:lang w:val="en-US"/>
           </w:rPr>
-          <w:t>https://github.com/tripaak/Jmeter_Test_Plan_BANKACCOUNTAPI</w:t>
+          <w:t>https://github.com/tripaak/Acco</w:t>
+        </w:r>
+        <w:r>
+          <w:rPr>
+            <w:rStyle w:val="Hyperlink"/>
+            <w:lang w:val="en-US"/>
+          </w:rPr>
+          <w:t>u</w:t>
+        </w:r>
+        <w:r>
+          <w:rPr>
+            <w:rStyle w:val="Hyperlink"/>
+            <w:lang w:val="en-US"/>
+          </w:rPr>
+          <w:t>ntREST/tree/master</w:t>
         </w:r>
       </w:hyperlink>
+    </w:p>
+    <w:p>
+      <w:pPr>
+        <w:pStyle w:val="ListParagraph"/>
+        <w:ind w:left="1440"/>
+        <w:rPr>
+          <w:lang w:val="en-US"/>
+        </w:rPr>
+      </w:pPr>
+    </w:p>
+    <w:p>
+      <w:pPr>
+        <w:pStyle w:val="ListParagraph"/>
+        <w:numPr>
+          <w:ilvl w:val="0"/>
+          <w:numId w:val="8"/>
+        </w:numPr>
+        <w:rPr>
+          <w:lang w:val="en-US"/>
+        </w:rPr>
+      </w:pPr>
+      <w:proofErr w:type="spellStart"/>
+      <w:r>
+        <w:rPr>
+          <w:lang w:val="en-US"/>
+        </w:rPr>
+        <w:t>Jmeter</w:t>
+      </w:r>
+      <w:proofErr w:type="spellEnd"/>
+      <w:r>
+        <w:rPr>
+          <w:lang w:val="en-US"/>
+        </w:rPr>
+        <w:t xml:space="preserve"> test plan, monitoring </w:t>
+      </w:r>
+      <w:r>
+        <w:rPr>
+          <w:lang w:val="en-US"/>
+        </w:rPr>
+        <w:t>details,</w:t>
+      </w:r>
+      <w:r>
+        <w:rPr>
+          <w:lang w:val="en-US"/>
+        </w:rPr>
+        <w:t xml:space="preserve"> Report</w:t>
+      </w:r>
     </w:p>
     <w:p>
       <w:pPr>
@@ -2386,6 +2390,50 @@
           <w:lang w:val="en-US"/>
         </w:rPr>
       </w:pPr>
+      <w:hyperlink r:id="rId9" w:history="1">
+        <w:r>
+          <w:rPr>
+            <w:rStyle w:val="Hyperlink"/>
+            <w:lang w:val="en-US"/>
+          </w:rPr>
+          <w:t>https://github.com/tripaak/Jmeter_Test_Plan_BANKAC</w:t>
+        </w:r>
+        <w:bookmarkStart w:id="0" w:name="_GoBack"/>
+        <w:bookmarkEnd w:id="0"/>
+        <w:r>
+          <w:rPr>
+            <w:rStyle w:val="Hyperlink"/>
+            <w:lang w:val="en-US"/>
+          </w:rPr>
+          <w:t>C</w:t>
+        </w:r>
+        <w:r>
+          <w:rPr>
+            <w:rStyle w:val="Hyperlink"/>
+            <w:lang w:val="en-US"/>
+          </w:rPr>
+          <w:t>OUNTAPI</w:t>
+        </w:r>
+      </w:hyperlink>
+      <w:r>
+        <w:rPr>
+          <w:rStyle w:val="Hyperlink"/>
+          <w:lang w:val="en-US"/>
+        </w:rPr>
+        <w:t>/tree/master</w:t>
+      </w:r>
+    </w:p>
+    <w:p>
+      <w:pPr>
+        <w:pStyle w:val="ListParagraph"/>
+        <w:numPr>
+          <w:ilvl w:val="1"/>
+          <w:numId w:val="8"/>
+        </w:numPr>
+        <w:rPr>
+          <w:lang w:val="en-US"/>
+        </w:rPr>
+      </w:pPr>
       <w:r>
         <w:rPr>
           <w:lang w:val="en-US"/>
@@ -2458,7 +2506,6 @@
         </w:rPr>
       </w:pPr>
     </w:p>
-    <w:bookmarkEnd w:id="0"/>
     <w:p>
       <w:pPr>
         <w:rPr>
@@ -3724,6 +3771,18 @@
       <w:u w:val="single"/>
     </w:rPr>
   </w:style>
+  <w:style w:type="character" w:styleId="FollowedHyperlink">
+    <w:name w:val="FollowedHyperlink"/>
+    <w:basedOn w:val="DefaultParagraphFont"/>
+    <w:uiPriority w:val="99"/>
+    <w:semiHidden/>
+    <w:unhideWhenUsed/>
+    <w:rsid w:val="00F72043"/>
+    <w:rPr>
+      <w:color w:val="954F72" w:themeColor="followedHyperlink"/>
+      <w:u w:val="single"/>
+    </w:rPr>
+  </w:style>
 </w:styles>
 </file>
 

</xml_diff>